<commit_message>
Add template , Implement creation
</commit_message>
<xml_diff>
--- a/resources/asset/template1.docx
+++ b/resources/asset/template1.docx
@@ -294,15 +294,7 @@
           <w:sz w:val="24"/>
           <w:szCs w:val="24"/>
         </w:rPr>
-        <w:t>s</w:t>
-      </w:r>
-      <w:r>
-        <w:rPr>
-          <w:rFonts w:ascii="標楷體" w:eastAsia="標楷體" w:hAnsi="標楷體"/>
-          <w:sz w:val="24"/>
-          <w:szCs w:val="24"/>
-        </w:rPr>
-        <w:t>peed</w:t>
+        <w:t>speed</w:t>
       </w:r>
       <w:r>
         <w:rPr>
@@ -431,9 +423,52 @@
     <w:p>
       <w:pPr>
         <w:spacing w:after="240" w:line="276" w:lineRule="auto"/>
-        <w:ind w:leftChars="100" w:left="220"/>
-        <w:rPr>
-          <w:rFonts w:ascii="標楷體" w:eastAsia="標楷體" w:hAnsi="標楷體" w:hint="eastAsia"/>
+        <w:ind w:leftChars="400" w:left="880"/>
+        <w:rPr>
+          <w:rFonts w:ascii="標楷體" w:eastAsia="標楷體" w:hAnsi="標楷體"/>
+          <w:sz w:val="32"/>
+          <w:szCs w:val="24"/>
+        </w:rPr>
+      </w:pPr>
+      <w:r>
+        <w:rPr>
+          <w:rFonts w:ascii="標楷體" w:eastAsia="標楷體" w:hAnsi="標楷體"/>
+          <w:sz w:val="32"/>
+          <w:szCs w:val="24"/>
+        </w:rPr>
+        <w:t>${</w:t>
+      </w:r>
+      <w:r>
+        <w:rPr>
+          <w:rFonts w:ascii="標楷體" w:eastAsia="標楷體" w:hAnsi="標楷體" w:hint="eastAsia"/>
+          <w:sz w:val="32"/>
+          <w:szCs w:val="24"/>
+        </w:rPr>
+        <w:t>h</w:t>
+      </w:r>
+      <w:r>
+        <w:rPr>
+          <w:rFonts w:ascii="標楷體" w:eastAsia="標楷體" w:hAnsi="標楷體"/>
+          <w:sz w:val="32"/>
+          <w:szCs w:val="24"/>
+        </w:rPr>
+        <w:t>tmlblock</w:t>
+      </w:r>
+      <w:r>
+        <w:rPr>
+          <w:rFonts w:ascii="標楷體" w:eastAsia="標楷體" w:hAnsi="標楷體"/>
+          <w:sz w:val="32"/>
+          <w:szCs w:val="24"/>
+        </w:rPr>
+        <w:t>}</w:t>
+      </w:r>
+    </w:p>
+    <w:p>
+      <w:pPr>
+        <w:spacing w:after="240" w:line="276" w:lineRule="auto"/>
+        <w:ind w:leftChars="400" w:left="880"/>
+        <w:rPr>
+          <w:rFonts w:ascii="標楷體" w:eastAsia="標楷體" w:hAnsi="標楷體"/>
           <w:sz w:val="32"/>
           <w:szCs w:val="24"/>
         </w:rPr>
@@ -452,7 +487,82 @@
           <w:sz w:val="32"/>
           <w:szCs w:val="24"/>
         </w:rPr>
-        <w:t>{explanation}</w:t>
+        <w:t>{</w:t>
+      </w:r>
+      <w:r>
+        <w:rPr>
+          <w:rFonts w:ascii="標楷體" w:eastAsia="標楷體" w:hAnsi="標楷體"/>
+          <w:sz w:val="32"/>
+          <w:szCs w:val="24"/>
+        </w:rPr>
+        <w:t>html</w:t>
+      </w:r>
+      <w:r>
+        <w:rPr>
+          <w:rFonts w:ascii="標楷體" w:eastAsia="標楷體" w:hAnsi="標楷體"/>
+          <w:sz w:val="32"/>
+          <w:szCs w:val="24"/>
+        </w:rPr>
+        <w:t>}</w:t>
+      </w:r>
+    </w:p>
+    <w:p>
+      <w:pPr>
+        <w:spacing w:after="240" w:line="276" w:lineRule="auto"/>
+        <w:ind w:leftChars="400" w:left="880"/>
+        <w:rPr>
+          <w:rFonts w:ascii="標楷體" w:eastAsia="標楷體" w:hAnsi="標楷體"/>
+          <w:sz w:val="32"/>
+          <w:szCs w:val="24"/>
+        </w:rPr>
+      </w:pPr>
+      <w:r>
+        <w:rPr>
+          <w:rFonts w:ascii="標楷體" w:eastAsia="標楷體" w:hAnsi="標楷體"/>
+          <w:sz w:val="32"/>
+          <w:szCs w:val="24"/>
+        </w:rPr>
+        <w:t>${</w:t>
+      </w:r>
+      <w:r>
+        <w:rPr>
+          <w:rFonts w:ascii="標楷體" w:eastAsia="標楷體" w:hAnsi="標楷體"/>
+          <w:sz w:val="32"/>
+          <w:szCs w:val="24"/>
+        </w:rPr>
+        <w:t>/</w:t>
+      </w:r>
+      <w:r>
+        <w:rPr>
+          <w:rFonts w:ascii="標楷體" w:eastAsia="標楷體" w:hAnsi="標楷體"/>
+          <w:sz w:val="32"/>
+          <w:szCs w:val="24"/>
+        </w:rPr>
+        <w:t>html</w:t>
+      </w:r>
+      <w:r>
+        <w:rPr>
+          <w:rFonts w:ascii="標楷體" w:eastAsia="標楷體" w:hAnsi="標楷體" w:hint="eastAsia"/>
+          <w:sz w:val="32"/>
+          <w:szCs w:val="24"/>
+        </w:rPr>
+        <w:t>b</w:t>
+      </w:r>
+      <w:r>
+        <w:rPr>
+          <w:rFonts w:ascii="標楷體" w:eastAsia="標楷體" w:hAnsi="標楷體"/>
+          <w:sz w:val="32"/>
+          <w:szCs w:val="24"/>
+        </w:rPr>
+        <w:t>lock</w:t>
+      </w:r>
+      <w:r>
+        <w:rPr>
+          <w:rFonts w:ascii="標楷體" w:eastAsia="標楷體" w:hAnsi="標楷體"/>
+          <w:sz w:val="32"/>
+          <w:szCs w:val="24"/>
+        </w:rPr>
+        <w:t>}</w:t>
       </w:r>
     </w:p>
     <w:p>
@@ -469,22 +579,46 @@
       <w:r>
         <w:rPr>
           <w:rFonts w:ascii="標楷體" w:eastAsia="標楷體" w:hAnsi="標楷體" w:hint="eastAsia"/>
-          <w:spacing w:val="197"/>
+          <w:spacing w:val="1"/>
+          <w:w w:val="77"/>
           <w:sz w:val="32"/>
           <w:szCs w:val="24"/>
           <w:fitText w:val="1872" w:id="1955899649"/>
         </w:rPr>
-        <w:t>主任委</w:t>
-      </w:r>
-      <w:r>
-        <w:rPr>
-          <w:rFonts w:ascii="標楷體" w:eastAsia="標楷體" w:hAnsi="標楷體" w:hint="eastAsia"/>
+        <w:t>$</w:t>
+      </w:r>
+      <w:r>
+        <w:rPr>
+          <w:rFonts w:ascii="標楷體" w:eastAsia="標楷體" w:hAnsi="標楷體"/>
           <w:spacing w:val="1"/>
+          <w:w w:val="77"/>
           <w:sz w:val="32"/>
           <w:szCs w:val="24"/>
           <w:fitText w:val="1872" w:id="1955899649"/>
         </w:rPr>
-        <w:t>員</w:t>
+        <w:t>{sign1_</w:t>
+      </w:r>
+      <w:r>
+        <w:rPr>
+          <w:rFonts w:ascii="標楷體" w:eastAsia="標楷體" w:hAnsi="標楷體"/>
+          <w:spacing w:val="1"/>
+          <w:w w:val="77"/>
+          <w:sz w:val="32"/>
+          <w:szCs w:val="24"/>
+          <w:fitText w:val="1872" w:id="1955899649"/>
+        </w:rPr>
+        <w:t>depart</w:t>
+      </w:r>
+      <w:r>
+        <w:rPr>
+          <w:rFonts w:ascii="標楷體" w:eastAsia="標楷體" w:hAnsi="標楷體"/>
+          <w:spacing w:val="11"/>
+          <w:w w:val="77"/>
+          <w:sz w:val="32"/>
+          <w:szCs w:val="24"/>
+          <w:fitText w:val="1872" w:id="1955899649"/>
+        </w:rPr>
+        <w:t>}</w:t>
       </w:r>
       <w:r>
         <w:rPr>
@@ -497,22 +631,35 @@
       <w:r>
         <w:rPr>
           <w:rFonts w:ascii="標楷體" w:eastAsia="標楷體" w:hAnsi="標楷體" w:hint="eastAsia"/>
-          <w:spacing w:val="384"/>
-          <w:sz w:val="32"/>
-          <w:szCs w:val="24"/>
-          <w:fitText w:val="1729" w:id="1955899648"/>
-        </w:rPr>
-        <w:t>蔡瑞</w:t>
-      </w:r>
-      <w:r>
-        <w:rPr>
-          <w:rFonts w:ascii="標楷體" w:eastAsia="標楷體" w:hAnsi="標楷體" w:hint="eastAsia"/>
-          <w:spacing w:val="2"/>
-          <w:sz w:val="32"/>
-          <w:szCs w:val="24"/>
-          <w:fitText w:val="1729" w:id="1955899648"/>
-        </w:rPr>
-        <w:t>祈</w:t>
+          <w:spacing w:val="22"/>
+          <w:w w:val="77"/>
+          <w:sz w:val="32"/>
+          <w:szCs w:val="24"/>
+          <w:fitText w:val="1872" w:id="-1808413183"/>
+        </w:rPr>
+        <w:t>$</w:t>
+      </w:r>
+      <w:r>
+        <w:rPr>
+          <w:rFonts w:ascii="標楷體" w:eastAsia="標楷體" w:hAnsi="標楷體"/>
+          <w:spacing w:val="22"/>
+          <w:w w:val="77"/>
+          <w:sz w:val="32"/>
+          <w:szCs w:val="24"/>
+          <w:fitText w:val="1872" w:id="-1808413183"/>
+        </w:rPr>
+        <w:t>{sign1_name</w:t>
+      </w:r>
+      <w:r>
+        <w:rPr>
+          <w:rFonts w:ascii="標楷體" w:eastAsia="標楷體" w:hAnsi="標楷體"/>
+          <w:spacing w:val="8"/>
+          <w:w w:val="77"/>
+          <w:sz w:val="32"/>
+          <w:szCs w:val="24"/>
+          <w:fitText w:val="1872" w:id="-1808413183"/>
+        </w:rPr>
+        <w:t>}</w:t>
       </w:r>
       <w:r>
         <w:rPr>
@@ -529,14 +676,6 @@
           <w:szCs w:val="24"/>
         </w:rPr>
         <w:t xml:space="preserve"> </w:t>
-      </w:r>
-      <w:r>
-        <w:rPr>
-          <w:rFonts w:ascii="標楷體" w:eastAsia="標楷體" w:hAnsi="標楷體" w:hint="eastAsia"/>
-          <w:sz w:val="32"/>
-          <w:szCs w:val="24"/>
-        </w:rPr>
-        <w:t>請假</w:t>
       </w:r>
     </w:p>
     <w:p>
@@ -552,22 +691,57 @@
       <w:r>
         <w:rPr>
           <w:rFonts w:ascii="標楷體" w:eastAsia="標楷體" w:hAnsi="標楷體" w:hint="eastAsia"/>
-          <w:spacing w:val="67"/>
-          <w:sz w:val="32"/>
-          <w:szCs w:val="24"/>
-          <w:fitText w:val="1872" w:id="1955899904"/>
-        </w:rPr>
-        <w:t>副主任委</w:t>
-      </w:r>
-      <w:r>
-        <w:rPr>
-          <w:rFonts w:ascii="標楷體" w:eastAsia="標楷體" w:hAnsi="標楷體" w:hint="eastAsia"/>
-          <w:spacing w:val="4"/>
-          <w:sz w:val="32"/>
-          <w:szCs w:val="24"/>
-          <w:fitText w:val="1872" w:id="1955899904"/>
-        </w:rPr>
-        <w:t>員</w:t>
+          <w:spacing w:val="1"/>
+          <w:w w:val="77"/>
+          <w:sz w:val="32"/>
+          <w:szCs w:val="24"/>
+          <w:fitText w:val="1872" w:id="-1808413184"/>
+        </w:rPr>
+        <w:t>$</w:t>
+      </w:r>
+      <w:r>
+        <w:rPr>
+          <w:rFonts w:ascii="標楷體" w:eastAsia="標楷體" w:hAnsi="標楷體"/>
+          <w:spacing w:val="1"/>
+          <w:w w:val="77"/>
+          <w:sz w:val="32"/>
+          <w:szCs w:val="24"/>
+          <w:fitText w:val="1872" w:id="-1808413184"/>
+        </w:rPr>
+        <w:t>{sign</w:t>
+      </w:r>
+      <w:r>
+        <w:rPr>
+          <w:rFonts w:ascii="標楷體" w:eastAsia="標楷體" w:hAnsi="標楷體"/>
+          <w:spacing w:val="1"/>
+          <w:w w:val="77"/>
+          <w:sz w:val="32"/>
+          <w:szCs w:val="24"/>
+          <w:fitText w:val="1872" w:id="-1808413184"/>
+        </w:rPr>
+        <w:t>2</w:t>
+      </w:r>
+      <w:r>
+        <w:rPr>
+          <w:rFonts w:ascii="標楷體" w:eastAsia="標楷體" w:hAnsi="標楷體"/>
+          <w:spacing w:val="1"/>
+          <w:w w:val="77"/>
+          <w:sz w:val="32"/>
+          <w:szCs w:val="24"/>
+          <w:fitText w:val="1872" w:id="-1808413184"/>
+        </w:rPr>
+        <w:t>_depart</w:t>
+      </w:r>
+      <w:r>
+        <w:rPr>
+          <w:rFonts w:ascii="標楷體" w:eastAsia="標楷體" w:hAnsi="標楷體"/>
+          <w:spacing w:val="11"/>
+          <w:w w:val="77"/>
+          <w:sz w:val="32"/>
+          <w:szCs w:val="24"/>
+          <w:fitText w:val="1872" w:id="-1808413184"/>
+        </w:rPr>
+        <w:t>}</w:t>
       </w:r>
       <w:r>
         <w:rPr>
@@ -580,22 +754,35 @@
       <w:r>
         <w:rPr>
           <w:rFonts w:ascii="標楷體" w:eastAsia="標楷體" w:hAnsi="標楷體" w:hint="eastAsia"/>
-          <w:spacing w:val="383"/>
-          <w:sz w:val="32"/>
-          <w:szCs w:val="24"/>
-          <w:fitText w:val="1728" w:id="1955899905"/>
-        </w:rPr>
-        <w:t>鄭盛</w:t>
-      </w:r>
-      <w:r>
-        <w:rPr>
-          <w:rFonts w:ascii="標楷體" w:eastAsia="標楷體" w:hAnsi="標楷體" w:hint="eastAsia"/>
-          <w:spacing w:val="3"/>
-          <w:sz w:val="32"/>
-          <w:szCs w:val="24"/>
-          <w:fitText w:val="1728" w:id="1955899905"/>
-        </w:rPr>
-        <w:t>懋</w:t>
+          <w:spacing w:val="22"/>
+          <w:w w:val="77"/>
+          <w:sz w:val="32"/>
+          <w:szCs w:val="24"/>
+          <w:fitText w:val="1872" w:id="-1808413182"/>
+        </w:rPr>
+        <w:t>$</w:t>
+      </w:r>
+      <w:r>
+        <w:rPr>
+          <w:rFonts w:ascii="標楷體" w:eastAsia="標楷體" w:hAnsi="標楷體"/>
+          <w:spacing w:val="22"/>
+          <w:w w:val="77"/>
+          <w:sz w:val="32"/>
+          <w:szCs w:val="24"/>
+          <w:fitText w:val="1872" w:id="-1808413182"/>
+        </w:rPr>
+        <w:t>{sign2_name</w:t>
+      </w:r>
+      <w:r>
+        <w:rPr>
+          <w:rFonts w:ascii="標楷體" w:eastAsia="標楷體" w:hAnsi="標楷體"/>
+          <w:spacing w:val="8"/>
+          <w:w w:val="77"/>
+          <w:sz w:val="32"/>
+          <w:szCs w:val="24"/>
+          <w:fitText w:val="1872" w:id="-1808413182"/>
+        </w:rPr>
+        <w:t>}</w:t>
       </w:r>
       <w:r>
         <w:rPr>
@@ -613,20 +800,12 @@
         </w:rPr>
         <w:t xml:space="preserve"> </w:t>
       </w:r>
-      <w:r>
-        <w:rPr>
-          <w:rFonts w:ascii="標楷體" w:eastAsia="標楷體" w:hAnsi="標楷體" w:hint="eastAsia"/>
-          <w:sz w:val="32"/>
-          <w:szCs w:val="24"/>
-        </w:rPr>
-        <w:t>代行</w:t>
-      </w:r>
     </w:p>
     <w:p>
       <w:pPr>
         <w:spacing w:line="259" w:lineRule="auto"/>
         <w:rPr>
-          <w:rFonts w:ascii="標楷體" w:eastAsia="標楷體" w:hAnsi="標楷體" w:hint="eastAsia"/>
+          <w:rFonts w:ascii="標楷體" w:eastAsia="標楷體" w:hAnsi="標楷體"/>
           <w:sz w:val="32"/>
           <w:szCs w:val="24"/>
         </w:rPr>

</xml_diff>